<commit_message>
Header page complete in report; Writing abstract
</commit_message>
<xml_diff>
--- a/WebServer.Report.1331106.docx
+++ b/WebServer.Report.1331106.docx
@@ -1,44 +1,619 @@
 
 <file path=word/document.xml><?xml version="1.0" encoding="utf-8"?>
-<w:document xmlns:wpc="http://schemas.microsoft.com/office/word/2010/wordprocessingCanvas" xmlns:cx="http://schemas.microsoft.com/office/drawing/2014/chartex" xmlns:mc="http://schemas.openxmlformats.org/markup-compatibility/2006" xmlns:o="urn:schemas-microsoft-com:office:office" xmlns:r="http://schemas.openxmlformats.org/officeDocument/2006/relationships" xmlns:m="http://schemas.openxmlformats.org/officeDocument/2006/math" xmlns:v="urn:schemas-microsoft-com:vml" xmlns:wp14="http://schemas.microsoft.com/office/word/2010/wordprocessingDrawing" xmlns:wp="http://schemas.openxmlformats.org/drawingml/2006/wordprocessingDrawing" xmlns:w10="urn:schemas-microsoft-com:office:word" xmlns:w="http://schemas.openxmlformats.org/wordprocessingml/2006/main" xmlns:w14="http://schemas.microsoft.com/office/word/2010/wordml" xmlns:w15="http://schemas.microsoft.com/office/word/2012/wordml" xmlns:w16se="http://schemas.microsoft.com/office/word/2015/wordml/symex" xmlns:wpg="http://schemas.microsoft.com/office/word/2010/wordprocessingGroup" xmlns:wpi="http://schemas.microsoft.com/office/word/2010/wordprocessingInk" xmlns:wne="http://schemas.microsoft.com/office/word/2006/wordml" xmlns:wps="http://schemas.microsoft.com/office/word/2010/wordprocessingShape" mc:Ignorable="w14 w15 w16se wp14">
+<w:document xmlns:wpc="http://schemas.microsoft.com/office/word/2010/wordprocessingCanvas" xmlns:cx="http://schemas.microsoft.com/office/drawing/2014/chartex" xmlns:cx1="http://schemas.microsoft.com/office/drawing/2015/9/8/chartex" xmlns:cx2="http://schemas.microsoft.com/office/drawing/2015/10/21/chartex" xmlns:cx3="http://schemas.microsoft.com/office/drawing/2016/5/9/chartex" xmlns:cx4="http://schemas.microsoft.com/office/drawing/2016/5/10/chartex" xmlns:cx5="http://schemas.microsoft.com/office/drawing/2016/5/11/chartex" xmlns:cx6="http://schemas.microsoft.com/office/drawing/2016/5/12/chartex" xmlns:cx7="http://schemas.microsoft.com/office/drawing/2016/5/13/chartex" xmlns:cx8="http://schemas.microsoft.com/office/drawing/2016/5/14/chartex" xmlns:mc="http://schemas.openxmlformats.org/markup-compatibility/2006" xmlns:aink="http://schemas.microsoft.com/office/drawing/2016/ink" xmlns:am3d="http://schemas.microsoft.com/office/drawing/2017/model3d" xmlns:o="urn:schemas-microsoft-com:office:office" xmlns:r="http://schemas.openxmlformats.org/officeDocument/2006/relationships" xmlns:m="http://schemas.openxmlformats.org/officeDocument/2006/math" xmlns:v="urn:schemas-microsoft-com:vml" xmlns:wp14="http://schemas.microsoft.com/office/word/2010/wordprocessingDrawing" xmlns:wp="http://schemas.openxmlformats.org/drawingml/2006/wordprocessingDrawing" xmlns:w10="urn:schemas-microsoft-com:office:word" xmlns:w="http://schemas.openxmlformats.org/wordprocessingml/2006/main" xmlns:w14="http://schemas.microsoft.com/office/word/2010/wordml" xmlns:w15="http://schemas.microsoft.com/office/word/2012/wordml" xmlns:w16cex="http://schemas.microsoft.com/office/word/2018/wordml/cex" xmlns:w16cid="http://schemas.microsoft.com/office/word/2016/wordml/cid" xmlns:w16="http://schemas.microsoft.com/office/word/2018/wordml" xmlns:w16se="http://schemas.microsoft.com/office/word/2015/wordml/symex" xmlns:wpg="http://schemas.microsoft.com/office/word/2010/wordprocessingGroup" xmlns:wpi="http://schemas.microsoft.com/office/word/2010/wordprocessingInk" xmlns:wne="http://schemas.microsoft.com/office/word/2006/wordml" xmlns:wps="http://schemas.microsoft.com/office/word/2010/wordprocessingShape" mc:Ignorable="w14 w15 w16se w16cid w16 w16cex wp14">
   <w:body>
     <w:p>
-      <w:r>
+      <w:pPr>
+        <w:jc w:val="center"/>
+        <w:rPr>
+          <w:sz w:val="32"/>
+          <w:szCs w:val="32"/>
+        </w:rPr>
+      </w:pPr>
+      <w:r>
+        <w:rPr>
+          <w:sz w:val="32"/>
+          <w:szCs w:val="32"/>
+        </w:rPr>
         <w:t>Final Project</w:t>
       </w:r>
     </w:p>
     <w:p/>
-    <w:p/>
-    <w:p/>
-    <w:p/>
-    <w:p/>
-    <w:p/>
-    <w:p/>
-    <w:p/>
-    <w:p/>
-    <w:p/>
-    <w:p/>
-    <w:p/>
-    <w:p/>
-    <w:p/>
-    <w:p/>
-    <w:p/>
-    <w:p/>
-    <w:p/>
-    <w:p/>
-    <w:p/>
-    <w:p/>
-    <w:p/>
-    <w:p/>
-    <w:p/>
-    <w:p/>
-    <w:p/>
-    <w:p/>
-    <w:p/>
-    <w:p>
-      <w:bookmarkStart w:id="0" w:name="_GoBack"/>
-      <w:bookmarkEnd w:id="0"/>
-    </w:p>
+    <w:p>
+      <w:pPr>
+        <w:jc w:val="center"/>
+      </w:pPr>
+      <w:r>
+        <w:t xml:space="preserve">Secured </w:t>
+      </w:r>
+      <w:proofErr w:type="spellStart"/>
+      <w:r>
+        <w:t>WebServer</w:t>
+      </w:r>
+      <w:proofErr w:type="spellEnd"/>
+      <w:r>
+        <w:t xml:space="preserve"> in Java</w:t>
+      </w:r>
+    </w:p>
+    <w:p/>
+    <w:p/>
+    <w:p/>
+    <w:p/>
+    <w:p/>
+    <w:p/>
+    <w:p/>
+    <w:p/>
+    <w:p/>
+    <w:p/>
+    <w:p/>
+    <w:p>
+      <w:r>
+        <w:t xml:space="preserve">Completed </w:t>
+      </w:r>
+      <w:proofErr w:type="gramStart"/>
+      <w:r>
+        <w:t>by:</w:t>
+      </w:r>
+      <w:proofErr w:type="gramEnd"/>
+      <w:r>
+        <w:t xml:space="preserve"> Farhan </w:t>
+      </w:r>
+      <w:proofErr w:type="spellStart"/>
+      <w:r>
+        <w:t>Sabbir</w:t>
+      </w:r>
+      <w:proofErr w:type="spellEnd"/>
+      <w:r>
+        <w:t xml:space="preserve"> Siddique</w:t>
+      </w:r>
+    </w:p>
+    <w:p>
+      <w:r>
+        <w:t>ID: 1331106</w:t>
+      </w:r>
+    </w:p>
+    <w:p>
+      <w:r>
+        <w:t>Course: CNC509</w:t>
+      </w:r>
+    </w:p>
+    <w:p>
+      <w:r>
+        <w:t>Date: 19-09-2020</w:t>
+      </w:r>
+    </w:p>
+    <w:p/>
+    <w:p/>
+    <w:p/>
+    <w:p/>
+    <w:p>
+      <w:pPr>
+        <w:jc w:val="center"/>
+      </w:pPr>
+      <w:r>
+        <w:rPr>
+          <w:rFonts w:ascii="Times New Roman" w:eastAsia="Times New Roman" w:hAnsi="Times New Roman" w:cs="Times New Roman"/>
+          <w:sz w:val="24"/>
+          <w:szCs w:val="24"/>
+          <w:lang w:val="en-BD" w:eastAsia="en-GB" w:bidi="bn-IN"/>
+        </w:rPr>
+        <w:fldChar w:fldCharType="begin"/>
+      </w:r>
+      <w:r>
+        <w:rPr>
+          <w:rFonts w:ascii="Times New Roman" w:eastAsia="Times New Roman" w:hAnsi="Times New Roman" w:cs="Times New Roman"/>
+          <w:sz w:val="24"/>
+          <w:szCs w:val="24"/>
+          <w:lang w:val="en-BD" w:eastAsia="en-GB" w:bidi="bn-IN"/>
+        </w:rPr>
+        <w:instrText xml:space="preserve"> INCLUDEPICTURE "https://upload.wikimedia.org/wikipedia/en/4/4d/Independent_University%2C_Bangladesh_logo.png" \* MERGEFORMATINET </w:instrText>
+      </w:r>
+      <w:r>
+        <w:rPr>
+          <w:rFonts w:ascii="Times New Roman" w:eastAsia="Times New Roman" w:hAnsi="Times New Roman" w:cs="Times New Roman"/>
+          <w:sz w:val="24"/>
+          <w:szCs w:val="24"/>
+          <w:lang w:val="en-BD" w:eastAsia="en-GB" w:bidi="bn-IN"/>
+        </w:rPr>
+        <w:fldChar w:fldCharType="separate"/>
+      </w:r>
+      <w:r>
+        <w:rPr>
+          <w:rFonts w:ascii="Times New Roman" w:eastAsia="Times New Roman" w:hAnsi="Times New Roman" w:cs="Times New Roman"/>
+          <w:noProof/>
+          <w:sz w:val="24"/>
+          <w:szCs w:val="24"/>
+          <w:lang w:val="en-BD" w:eastAsia="en-GB" w:bidi="bn-IN"/>
+        </w:rPr>
+        <w:drawing>
+          <wp:inline distT="0" distB="0" distL="0" distR="0" wp14:anchorId="23E9E34B" wp14:editId="5EC184DE">
+            <wp:extent cx="1959532" cy="1600191"/>
+            <wp:effectExtent l="0" t="0" r="0" b="0"/>
+            <wp:docPr id="1" name="Picture 1" descr="Independent University, Bangladesh - Wikipedia"/>
+            <wp:cNvGraphicFramePr>
+              <a:graphicFrameLocks xmlns:a="http://schemas.openxmlformats.org/drawingml/2006/main" noChangeAspect="1"/>
+            </wp:cNvGraphicFramePr>
+            <a:graphic xmlns:a="http://schemas.openxmlformats.org/drawingml/2006/main">
+              <a:graphicData uri="http://schemas.openxmlformats.org/drawingml/2006/picture">
+                <pic:pic xmlns:pic="http://schemas.openxmlformats.org/drawingml/2006/picture">
+                  <pic:nvPicPr>
+                    <pic:cNvPr id="0" name="Picture 1" descr="Independent University, Bangladesh - Wikipedia"/>
+                    <pic:cNvPicPr>
+                      <a:picLocks noChangeAspect="1" noChangeArrowheads="1"/>
+                    </pic:cNvPicPr>
+                  </pic:nvPicPr>
+                  <pic:blipFill>
+                    <a:blip r:embed="rId5">
+                      <a:extLst>
+                        <a:ext uri="{28A0092B-C50C-407E-A947-70E740481C1C}">
+                          <a14:useLocalDpi xmlns:a14="http://schemas.microsoft.com/office/drawing/2010/main" val="0"/>
+                        </a:ext>
+                      </a:extLst>
+                    </a:blip>
+                    <a:srcRect/>
+                    <a:stretch>
+                      <a:fillRect/>
+                    </a:stretch>
+                  </pic:blipFill>
+                  <pic:spPr bwMode="auto">
+                    <a:xfrm>
+                      <a:off x="0" y="0"/>
+                      <a:ext cx="2019364" cy="1649051"/>
+                    </a:xfrm>
+                    <a:prstGeom prst="rect">
+                      <a:avLst/>
+                    </a:prstGeom>
+                    <a:noFill/>
+                    <a:ln>
+                      <a:noFill/>
+                    </a:ln>
+                  </pic:spPr>
+                </pic:pic>
+              </a:graphicData>
+            </a:graphic>
+          </wp:inline>
+        </w:drawing>
+      </w:r>
+      <w:r>
+        <w:rPr>
+          <w:rFonts w:ascii="Times New Roman" w:eastAsia="Times New Roman" w:hAnsi="Times New Roman" w:cs="Times New Roman"/>
+          <w:sz w:val="24"/>
+          <w:szCs w:val="24"/>
+          <w:lang w:val="en-BD" w:eastAsia="en-GB" w:bidi="bn-IN"/>
+        </w:rPr>
+        <w:fldChar w:fldCharType="end"/>
+      </w:r>
+    </w:p>
+    <w:p/>
+    <w:p>
+      <w:pPr>
+        <w:spacing w:after="0" w:line="240" w:lineRule="auto"/>
+        <w:rPr>
+          <w:rFonts w:ascii="Times New Roman" w:eastAsia="Times New Roman" w:hAnsi="Times New Roman" w:cs="Times New Roman"/>
+          <w:b/>
+          <w:bCs/>
+          <w:sz w:val="24"/>
+          <w:szCs w:val="24"/>
+          <w:lang w:eastAsia="en-GB" w:bidi="bn-IN"/>
+        </w:rPr>
+      </w:pPr>
+      <w:r>
+        <w:rPr>
+          <w:rFonts w:ascii="Times New Roman" w:eastAsia="Times New Roman" w:hAnsi="Times New Roman" w:cs="Times New Roman"/>
+          <w:b/>
+          <w:bCs/>
+          <w:sz w:val="24"/>
+          <w:szCs w:val="24"/>
+          <w:lang w:eastAsia="en-GB" w:bidi="bn-IN"/>
+        </w:rPr>
+        <w:t>Abstract</w:t>
+      </w:r>
+    </w:p>
+    <w:p>
+      <w:pPr>
+        <w:spacing w:after="0" w:line="240" w:lineRule="auto"/>
+        <w:rPr>
+          <w:rFonts w:ascii="Times New Roman" w:eastAsia="Times New Roman" w:hAnsi="Times New Roman" w:cs="Times New Roman"/>
+          <w:sz w:val="24"/>
+          <w:szCs w:val="24"/>
+          <w:lang w:eastAsia="en-GB" w:bidi="bn-IN"/>
+        </w:rPr>
+      </w:pPr>
+    </w:p>
+    <w:p>
+      <w:pPr>
+        <w:spacing w:after="0" w:line="240" w:lineRule="auto"/>
+        <w:rPr>
+          <w:rFonts w:ascii="Times New Roman" w:eastAsia="Times New Roman" w:hAnsi="Times New Roman" w:cs="Times New Roman"/>
+          <w:sz w:val="24"/>
+          <w:szCs w:val="24"/>
+          <w:lang w:eastAsia="en-GB" w:bidi="bn-IN"/>
+        </w:rPr>
+      </w:pPr>
+      <w:r>
+        <w:rPr>
+          <w:rFonts w:ascii="Times New Roman" w:eastAsia="Times New Roman" w:hAnsi="Times New Roman" w:cs="Times New Roman"/>
+          <w:sz w:val="24"/>
+          <w:szCs w:val="24"/>
+          <w:lang w:eastAsia="en-GB" w:bidi="bn-IN"/>
+        </w:rPr>
+        <w:t xml:space="preserve">The final project required </w:t>
+      </w:r>
+      <w:r>
+        <w:rPr>
+          <w:rFonts w:ascii="Times New Roman" w:eastAsia="Times New Roman" w:hAnsi="Times New Roman" w:cs="Times New Roman"/>
+          <w:sz w:val="24"/>
+          <w:szCs w:val="24"/>
+          <w:lang w:eastAsia="en-GB" w:bidi="bn-IN"/>
+        </w:rPr>
+        <w:t>the following:</w:t>
+      </w:r>
+    </w:p>
+    <w:p>
+      <w:pPr>
+        <w:pStyle w:val="ListParagraph"/>
+        <w:numPr>
+          <w:ilvl w:val="0"/>
+          <w:numId w:val="1"/>
+        </w:numPr>
+        <w:spacing w:after="0" w:line="240" w:lineRule="auto"/>
+        <w:rPr>
+          <w:rFonts w:ascii="Times New Roman" w:eastAsia="Times New Roman" w:hAnsi="Times New Roman" w:cs="Times New Roman"/>
+          <w:sz w:val="24"/>
+          <w:szCs w:val="24"/>
+          <w:lang w:eastAsia="en-GB" w:bidi="bn-IN"/>
+        </w:rPr>
+      </w:pPr>
+      <w:r>
+        <w:rPr>
+          <w:rFonts w:ascii="Times New Roman" w:eastAsia="Times New Roman" w:hAnsi="Times New Roman" w:cs="Times New Roman"/>
+          <w:sz w:val="24"/>
+          <w:szCs w:val="24"/>
+          <w:lang w:eastAsia="en-GB" w:bidi="bn-IN"/>
+        </w:rPr>
+        <w:t xml:space="preserve">A web server, running on top of SSL (Secured Socket Layer) </w:t>
+      </w:r>
+    </w:p>
+    <w:p>
+      <w:pPr>
+        <w:pStyle w:val="ListParagraph"/>
+        <w:numPr>
+          <w:ilvl w:val="0"/>
+          <w:numId w:val="1"/>
+        </w:numPr>
+        <w:spacing w:after="0" w:line="240" w:lineRule="auto"/>
+        <w:rPr>
+          <w:rFonts w:ascii="Times New Roman" w:eastAsia="Times New Roman" w:hAnsi="Times New Roman" w:cs="Times New Roman"/>
+          <w:sz w:val="24"/>
+          <w:szCs w:val="24"/>
+          <w:lang w:eastAsia="en-GB" w:bidi="bn-IN"/>
+        </w:rPr>
+      </w:pPr>
+      <w:r>
+        <w:rPr>
+          <w:rFonts w:ascii="Times New Roman" w:eastAsia="Times New Roman" w:hAnsi="Times New Roman" w:cs="Times New Roman"/>
+          <w:sz w:val="24"/>
+          <w:szCs w:val="24"/>
+          <w:lang w:eastAsia="en-GB" w:bidi="bn-IN"/>
+        </w:rPr>
+        <w:t>Receive and parse Http request</w:t>
+      </w:r>
+    </w:p>
+    <w:p>
+      <w:pPr>
+        <w:pStyle w:val="ListParagraph"/>
+        <w:numPr>
+          <w:ilvl w:val="0"/>
+          <w:numId w:val="1"/>
+        </w:numPr>
+        <w:spacing w:after="0" w:line="240" w:lineRule="auto"/>
+        <w:rPr>
+          <w:rFonts w:ascii="Times New Roman" w:eastAsia="Times New Roman" w:hAnsi="Times New Roman" w:cs="Times New Roman"/>
+          <w:sz w:val="24"/>
+          <w:szCs w:val="24"/>
+          <w:lang w:eastAsia="en-GB" w:bidi="bn-IN"/>
+        </w:rPr>
+      </w:pPr>
+      <w:r>
+        <w:rPr>
+          <w:rFonts w:ascii="Times New Roman" w:eastAsia="Times New Roman" w:hAnsi="Times New Roman" w:cs="Times New Roman"/>
+          <w:sz w:val="24"/>
+          <w:szCs w:val="24"/>
+          <w:lang w:eastAsia="en-GB" w:bidi="bn-IN"/>
+        </w:rPr>
+        <w:t>Create a response and send the requested file if exists</w:t>
+      </w:r>
+    </w:p>
+    <w:p>
+      <w:pPr>
+        <w:pStyle w:val="ListParagraph"/>
+        <w:numPr>
+          <w:ilvl w:val="0"/>
+          <w:numId w:val="1"/>
+        </w:numPr>
+        <w:spacing w:after="0" w:line="240" w:lineRule="auto"/>
+        <w:rPr>
+          <w:rFonts w:ascii="Times New Roman" w:eastAsia="Times New Roman" w:hAnsi="Times New Roman" w:cs="Times New Roman"/>
+          <w:sz w:val="24"/>
+          <w:szCs w:val="24"/>
+          <w:lang w:eastAsia="en-GB" w:bidi="bn-IN"/>
+        </w:rPr>
+      </w:pPr>
+      <w:r>
+        <w:rPr>
+          <w:rFonts w:ascii="Times New Roman" w:eastAsia="Times New Roman" w:hAnsi="Times New Roman" w:cs="Times New Roman"/>
+          <w:sz w:val="24"/>
+          <w:szCs w:val="24"/>
+          <w:lang w:eastAsia="en-GB" w:bidi="bn-IN"/>
+        </w:rPr>
+        <w:t xml:space="preserve">Else send </w:t>
+      </w:r>
+      <w:r>
+        <w:rPr>
+          <w:rFonts w:ascii="Times New Roman" w:eastAsia="Times New Roman" w:hAnsi="Times New Roman" w:cs="Times New Roman"/>
+          <w:sz w:val="24"/>
+          <w:szCs w:val="24"/>
+          <w:lang w:eastAsia="en-GB" w:bidi="bn-IN"/>
+        </w:rPr>
+        <w:t>Http not found status.</w:t>
+      </w:r>
+    </w:p>
+    <w:p>
+      <w:pPr>
+        <w:pStyle w:val="ListParagraph"/>
+        <w:numPr>
+          <w:ilvl w:val="0"/>
+          <w:numId w:val="1"/>
+        </w:numPr>
+        <w:spacing w:after="0" w:line="240" w:lineRule="auto"/>
+        <w:rPr>
+          <w:rFonts w:ascii="Times New Roman" w:eastAsia="Times New Roman" w:hAnsi="Times New Roman" w:cs="Times New Roman"/>
+          <w:sz w:val="24"/>
+          <w:szCs w:val="24"/>
+          <w:lang w:eastAsia="en-GB" w:bidi="bn-IN"/>
+        </w:rPr>
+      </w:pPr>
+      <w:r>
+        <w:rPr>
+          <w:rFonts w:ascii="Times New Roman" w:eastAsia="Times New Roman" w:hAnsi="Times New Roman" w:cs="Times New Roman"/>
+          <w:sz w:val="24"/>
+          <w:szCs w:val="24"/>
+          <w:lang w:eastAsia="en-GB" w:bidi="bn-IN"/>
+        </w:rPr>
+        <w:t>If the server is unable is open listening port, it will failover to a secondary port.</w:t>
+      </w:r>
+    </w:p>
+    <w:p>
+      <w:pPr>
+        <w:spacing w:after="0" w:line="240" w:lineRule="auto"/>
+        <w:rPr>
+          <w:rFonts w:ascii="Times New Roman" w:eastAsia="Times New Roman" w:hAnsi="Times New Roman" w:cs="Times New Roman"/>
+          <w:sz w:val="24"/>
+          <w:szCs w:val="24"/>
+          <w:lang w:eastAsia="en-GB" w:bidi="bn-IN"/>
+        </w:rPr>
+      </w:pPr>
+      <w:r>
+        <w:rPr>
+          <w:rFonts w:ascii="Times New Roman" w:eastAsia="Times New Roman" w:hAnsi="Times New Roman" w:cs="Times New Roman"/>
+          <w:sz w:val="24"/>
+          <w:szCs w:val="24"/>
+          <w:lang w:eastAsia="en-GB" w:bidi="bn-IN"/>
+        </w:rPr>
+        <w:t>The project also requires couple of criteria:</w:t>
+      </w:r>
+    </w:p>
+    <w:p>
+      <w:pPr>
+        <w:pStyle w:val="ListParagraph"/>
+        <w:numPr>
+          <w:ilvl w:val="0"/>
+          <w:numId w:val="1"/>
+        </w:numPr>
+        <w:spacing w:after="0" w:line="240" w:lineRule="auto"/>
+        <w:rPr>
+          <w:rFonts w:ascii="Times New Roman" w:eastAsia="Times New Roman" w:hAnsi="Times New Roman" w:cs="Times New Roman"/>
+          <w:sz w:val="24"/>
+          <w:szCs w:val="24"/>
+          <w:lang w:eastAsia="en-GB" w:bidi="bn-IN"/>
+        </w:rPr>
+      </w:pPr>
+      <w:r>
+        <w:rPr>
+          <w:rFonts w:ascii="Times New Roman" w:eastAsia="Times New Roman" w:hAnsi="Times New Roman" w:cs="Times New Roman"/>
+          <w:sz w:val="24"/>
+          <w:szCs w:val="24"/>
+          <w:lang w:eastAsia="en-GB" w:bidi="bn-IN"/>
+        </w:rPr>
+        <w:t>Chained filter streams</w:t>
+      </w:r>
+    </w:p>
+    <w:p>
+      <w:pPr>
+        <w:pStyle w:val="ListParagraph"/>
+        <w:numPr>
+          <w:ilvl w:val="0"/>
+          <w:numId w:val="1"/>
+        </w:numPr>
+        <w:spacing w:after="0" w:line="240" w:lineRule="auto"/>
+        <w:rPr>
+          <w:rFonts w:ascii="Times New Roman" w:eastAsia="Times New Roman" w:hAnsi="Times New Roman" w:cs="Times New Roman"/>
+          <w:sz w:val="24"/>
+          <w:szCs w:val="24"/>
+          <w:lang w:eastAsia="en-GB" w:bidi="bn-IN"/>
+        </w:rPr>
+      </w:pPr>
+      <w:r>
+        <w:rPr>
+          <w:rFonts w:ascii="Times New Roman" w:eastAsia="Times New Roman" w:hAnsi="Times New Roman" w:cs="Times New Roman"/>
+          <w:sz w:val="24"/>
+          <w:szCs w:val="24"/>
+          <w:lang w:eastAsia="en-GB" w:bidi="bn-IN"/>
+        </w:rPr>
+        <w:t>Multithreaded Client/Server</w:t>
+      </w:r>
+    </w:p>
+    <w:p>
+      <w:pPr>
+        <w:pStyle w:val="ListParagraph"/>
+        <w:numPr>
+          <w:ilvl w:val="0"/>
+          <w:numId w:val="1"/>
+        </w:numPr>
+        <w:spacing w:after="0" w:line="240" w:lineRule="auto"/>
+        <w:rPr>
+          <w:rFonts w:ascii="Times New Roman" w:eastAsia="Times New Roman" w:hAnsi="Times New Roman" w:cs="Times New Roman"/>
+          <w:sz w:val="24"/>
+          <w:szCs w:val="24"/>
+          <w:lang w:eastAsia="en-GB" w:bidi="bn-IN"/>
+        </w:rPr>
+      </w:pPr>
+      <w:r>
+        <w:rPr>
+          <w:rFonts w:ascii="Times New Roman" w:eastAsia="Times New Roman" w:hAnsi="Times New Roman" w:cs="Times New Roman"/>
+          <w:sz w:val="24"/>
+          <w:szCs w:val="24"/>
+          <w:lang w:eastAsia="en-GB" w:bidi="bn-IN"/>
+        </w:rPr>
+        <w:t>Avoiding race condition and deadlocks</w:t>
+      </w:r>
+    </w:p>
+    <w:p>
+      <w:pPr>
+        <w:pStyle w:val="ListParagraph"/>
+        <w:numPr>
+          <w:ilvl w:val="0"/>
+          <w:numId w:val="1"/>
+        </w:numPr>
+        <w:spacing w:after="0" w:line="240" w:lineRule="auto"/>
+        <w:rPr>
+          <w:rFonts w:ascii="Times New Roman" w:eastAsia="Times New Roman" w:hAnsi="Times New Roman" w:cs="Times New Roman"/>
+          <w:sz w:val="24"/>
+          <w:szCs w:val="24"/>
+          <w:lang w:eastAsia="en-GB" w:bidi="bn-IN"/>
+        </w:rPr>
+      </w:pPr>
+      <w:r>
+        <w:rPr>
+          <w:rFonts w:ascii="Times New Roman" w:eastAsia="Times New Roman" w:hAnsi="Times New Roman" w:cs="Times New Roman"/>
+          <w:sz w:val="24"/>
+          <w:szCs w:val="24"/>
+          <w:lang w:eastAsia="en-GB" w:bidi="bn-IN"/>
+        </w:rPr>
+        <w:t>Encrypted communication between client and server</w:t>
+      </w:r>
+    </w:p>
+    <w:p>
+      <w:pPr>
+        <w:pStyle w:val="ListParagraph"/>
+        <w:numPr>
+          <w:ilvl w:val="0"/>
+          <w:numId w:val="1"/>
+        </w:numPr>
+        <w:spacing w:after="0" w:line="240" w:lineRule="auto"/>
+        <w:rPr>
+          <w:rFonts w:ascii="Times New Roman" w:eastAsia="Times New Roman" w:hAnsi="Times New Roman" w:cs="Times New Roman"/>
+          <w:sz w:val="24"/>
+          <w:szCs w:val="24"/>
+          <w:lang w:eastAsia="en-GB" w:bidi="bn-IN"/>
+        </w:rPr>
+      </w:pPr>
+      <w:r>
+        <w:rPr>
+          <w:rFonts w:ascii="Times New Roman" w:eastAsia="Times New Roman" w:hAnsi="Times New Roman" w:cs="Times New Roman"/>
+          <w:sz w:val="24"/>
+          <w:szCs w:val="24"/>
+          <w:lang w:eastAsia="en-GB" w:bidi="bn-IN"/>
+        </w:rPr>
+        <w:t>Client authentication for server program</w:t>
+      </w:r>
+    </w:p>
+    <w:p>
+      <w:pPr>
+        <w:pStyle w:val="ListParagraph"/>
+        <w:numPr>
+          <w:ilvl w:val="0"/>
+          <w:numId w:val="1"/>
+        </w:numPr>
+        <w:spacing w:after="0" w:line="240" w:lineRule="auto"/>
+        <w:rPr>
+          <w:rFonts w:ascii="Times New Roman" w:eastAsia="Times New Roman" w:hAnsi="Times New Roman" w:cs="Times New Roman"/>
+          <w:sz w:val="24"/>
+          <w:szCs w:val="24"/>
+          <w:lang w:eastAsia="en-GB" w:bidi="bn-IN"/>
+        </w:rPr>
+      </w:pPr>
+      <w:r>
+        <w:rPr>
+          <w:rFonts w:ascii="Times New Roman" w:eastAsia="Times New Roman" w:hAnsi="Times New Roman" w:cs="Times New Roman"/>
+          <w:sz w:val="24"/>
+          <w:szCs w:val="24"/>
+          <w:lang w:eastAsia="en-GB" w:bidi="bn-IN"/>
+        </w:rPr>
+        <w:t>Cookie support</w:t>
+      </w:r>
+    </w:p>
+    <w:p>
+      <w:pPr>
+        <w:spacing w:after="0" w:line="240" w:lineRule="auto"/>
+        <w:rPr>
+          <w:rFonts w:ascii="Times New Roman" w:eastAsia="Times New Roman" w:hAnsi="Times New Roman" w:cs="Times New Roman"/>
+          <w:sz w:val="24"/>
+          <w:szCs w:val="24"/>
+          <w:lang w:eastAsia="en-GB" w:bidi="bn-IN"/>
+        </w:rPr>
+      </w:pPr>
+    </w:p>
+    <w:p>
+      <w:pPr>
+        <w:spacing w:after="0" w:line="240" w:lineRule="auto"/>
+        <w:rPr>
+          <w:rFonts w:ascii="Times New Roman" w:eastAsia="Times New Roman" w:hAnsi="Times New Roman" w:cs="Times New Roman"/>
+          <w:sz w:val="24"/>
+          <w:szCs w:val="24"/>
+          <w:lang w:eastAsia="en-GB" w:bidi="bn-IN"/>
+        </w:rPr>
+      </w:pPr>
+      <w:r>
+        <w:rPr>
+          <w:rFonts w:ascii="Times New Roman" w:eastAsia="Times New Roman" w:hAnsi="Times New Roman" w:cs="Times New Roman"/>
+          <w:sz w:val="24"/>
+          <w:szCs w:val="24"/>
+          <w:lang w:eastAsia="en-GB" w:bidi="bn-IN"/>
+        </w:rPr>
+        <w:t xml:space="preserve">The task requires couple of </w:t>
+      </w:r>
+    </w:p>
+    <w:p>
+      <w:pPr>
+        <w:spacing w:after="0" w:line="240" w:lineRule="auto"/>
+        <w:rPr>
+          <w:rFonts w:ascii="Times New Roman" w:eastAsia="Times New Roman" w:hAnsi="Times New Roman" w:cs="Times New Roman"/>
+          <w:sz w:val="24"/>
+          <w:szCs w:val="24"/>
+          <w:lang w:eastAsia="en-GB" w:bidi="bn-IN"/>
+        </w:rPr>
+      </w:pPr>
+    </w:p>
+    <w:p>
+      <w:pPr>
+        <w:spacing w:after="0" w:line="240" w:lineRule="auto"/>
+        <w:rPr>
+          <w:rFonts w:ascii="Times New Roman" w:eastAsia="Times New Roman" w:hAnsi="Times New Roman" w:cs="Times New Roman"/>
+          <w:sz w:val="24"/>
+          <w:szCs w:val="24"/>
+          <w:lang w:eastAsia="en-GB" w:bidi="bn-IN"/>
+        </w:rPr>
+      </w:pPr>
+    </w:p>
+    <w:p/>
+    <w:p/>
+    <w:p/>
+    <w:p/>
+    <w:p/>
+    <w:p/>
+    <w:p/>
+    <w:p/>
     <w:p/>
     <w:p/>
     <w:sectPr>
@@ -51,8 +626,128 @@
 </w:document>
 </file>
 
+<file path=word/numbering.xml><?xml version="1.0" encoding="utf-8"?>
+<w:numbering xmlns:wpc="http://schemas.microsoft.com/office/word/2010/wordprocessingCanvas" xmlns:cx="http://schemas.microsoft.com/office/drawing/2014/chartex" xmlns:cx1="http://schemas.microsoft.com/office/drawing/2015/9/8/chartex" xmlns:cx2="http://schemas.microsoft.com/office/drawing/2015/10/21/chartex" xmlns:cx3="http://schemas.microsoft.com/office/drawing/2016/5/9/chartex" xmlns:cx4="http://schemas.microsoft.com/office/drawing/2016/5/10/chartex" xmlns:cx5="http://schemas.microsoft.com/office/drawing/2016/5/11/chartex" xmlns:cx6="http://schemas.microsoft.com/office/drawing/2016/5/12/chartex" xmlns:cx7="http://schemas.microsoft.com/office/drawing/2016/5/13/chartex" xmlns:cx8="http://schemas.microsoft.com/office/drawing/2016/5/14/chartex" xmlns:mc="http://schemas.openxmlformats.org/markup-compatibility/2006" xmlns:aink="http://schemas.microsoft.com/office/drawing/2016/ink" xmlns:am3d="http://schemas.microsoft.com/office/drawing/2017/model3d" xmlns:o="urn:schemas-microsoft-com:office:office" xmlns:r="http://schemas.openxmlformats.org/officeDocument/2006/relationships" xmlns:m="http://schemas.openxmlformats.org/officeDocument/2006/math" xmlns:v="urn:schemas-microsoft-com:vml" xmlns:wp14="http://schemas.microsoft.com/office/word/2010/wordprocessingDrawing" xmlns:wp="http://schemas.openxmlformats.org/drawingml/2006/wordprocessingDrawing" xmlns:w10="urn:schemas-microsoft-com:office:word" xmlns:w="http://schemas.openxmlformats.org/wordprocessingml/2006/main" xmlns:w14="http://schemas.microsoft.com/office/word/2010/wordml" xmlns:w15="http://schemas.microsoft.com/office/word/2012/wordml" xmlns:w16cex="http://schemas.microsoft.com/office/word/2018/wordml/cex" xmlns:w16cid="http://schemas.microsoft.com/office/word/2016/wordml/cid" xmlns:w16="http://schemas.microsoft.com/office/word/2018/wordml" xmlns:w16se="http://schemas.microsoft.com/office/word/2015/wordml/symex" xmlns:wpg="http://schemas.microsoft.com/office/word/2010/wordprocessingGroup" xmlns:wpi="http://schemas.microsoft.com/office/word/2010/wordprocessingInk" xmlns:wne="http://schemas.microsoft.com/office/word/2006/wordml" xmlns:wps="http://schemas.microsoft.com/office/word/2010/wordprocessingShape" mc:Ignorable="w14 w15 w16se w16cid w16 w16cex wp14">
+  <w:abstractNum w:abstractNumId="0" w15:restartNumberingAfterBreak="0">
+    <w:nsid w:val="3A91032D"/>
+    <w:multiLevelType w:val="hybridMultilevel"/>
+    <w:tmpl w:val="DC08A9C8"/>
+    <w:lvl w:ilvl="0" w:tplc="2AAEAE36">
+      <w:numFmt w:val="bullet"/>
+      <w:lvlText w:val="-"/>
+      <w:lvlJc w:val="left"/>
+      <w:pPr>
+        <w:ind w:left="720" w:hanging="360"/>
+      </w:pPr>
+      <w:rPr>
+        <w:rFonts w:ascii="Times New Roman" w:eastAsia="Times New Roman" w:hAnsi="Times New Roman" w:cs="Times New Roman" w:hint="default"/>
+      </w:rPr>
+    </w:lvl>
+    <w:lvl w:ilvl="1" w:tplc="08090003" w:tentative="1">
+      <w:start w:val="1"/>
+      <w:numFmt w:val="bullet"/>
+      <w:lvlText w:val="o"/>
+      <w:lvlJc w:val="left"/>
+      <w:pPr>
+        <w:ind w:left="1440" w:hanging="360"/>
+      </w:pPr>
+      <w:rPr>
+        <w:rFonts w:ascii="Courier New" w:hAnsi="Courier New" w:cs="Courier New" w:hint="default"/>
+      </w:rPr>
+    </w:lvl>
+    <w:lvl w:ilvl="2" w:tplc="08090005" w:tentative="1">
+      <w:start w:val="1"/>
+      <w:numFmt w:val="bullet"/>
+      <w:lvlText w:val=""/>
+      <w:lvlJc w:val="left"/>
+      <w:pPr>
+        <w:ind w:left="2160" w:hanging="360"/>
+      </w:pPr>
+      <w:rPr>
+        <w:rFonts w:ascii="Wingdings" w:hAnsi="Wingdings" w:hint="default"/>
+      </w:rPr>
+    </w:lvl>
+    <w:lvl w:ilvl="3" w:tplc="08090001" w:tentative="1">
+      <w:start w:val="1"/>
+      <w:numFmt w:val="bullet"/>
+      <w:lvlText w:val=""/>
+      <w:lvlJc w:val="left"/>
+      <w:pPr>
+        <w:ind w:left="2880" w:hanging="360"/>
+      </w:pPr>
+      <w:rPr>
+        <w:rFonts w:ascii="Symbol" w:hAnsi="Symbol" w:hint="default"/>
+      </w:rPr>
+    </w:lvl>
+    <w:lvl w:ilvl="4" w:tplc="08090003" w:tentative="1">
+      <w:start w:val="1"/>
+      <w:numFmt w:val="bullet"/>
+      <w:lvlText w:val="o"/>
+      <w:lvlJc w:val="left"/>
+      <w:pPr>
+        <w:ind w:left="3600" w:hanging="360"/>
+      </w:pPr>
+      <w:rPr>
+        <w:rFonts w:ascii="Courier New" w:hAnsi="Courier New" w:cs="Courier New" w:hint="default"/>
+      </w:rPr>
+    </w:lvl>
+    <w:lvl w:ilvl="5" w:tplc="08090005" w:tentative="1">
+      <w:start w:val="1"/>
+      <w:numFmt w:val="bullet"/>
+      <w:lvlText w:val=""/>
+      <w:lvlJc w:val="left"/>
+      <w:pPr>
+        <w:ind w:left="4320" w:hanging="360"/>
+      </w:pPr>
+      <w:rPr>
+        <w:rFonts w:ascii="Wingdings" w:hAnsi="Wingdings" w:hint="default"/>
+      </w:rPr>
+    </w:lvl>
+    <w:lvl w:ilvl="6" w:tplc="08090001" w:tentative="1">
+      <w:start w:val="1"/>
+      <w:numFmt w:val="bullet"/>
+      <w:lvlText w:val=""/>
+      <w:lvlJc w:val="left"/>
+      <w:pPr>
+        <w:ind w:left="5040" w:hanging="360"/>
+      </w:pPr>
+      <w:rPr>
+        <w:rFonts w:ascii="Symbol" w:hAnsi="Symbol" w:hint="default"/>
+      </w:rPr>
+    </w:lvl>
+    <w:lvl w:ilvl="7" w:tplc="08090003" w:tentative="1">
+      <w:start w:val="1"/>
+      <w:numFmt w:val="bullet"/>
+      <w:lvlText w:val="o"/>
+      <w:lvlJc w:val="left"/>
+      <w:pPr>
+        <w:ind w:left="5760" w:hanging="360"/>
+      </w:pPr>
+      <w:rPr>
+        <w:rFonts w:ascii="Courier New" w:hAnsi="Courier New" w:cs="Courier New" w:hint="default"/>
+      </w:rPr>
+    </w:lvl>
+    <w:lvl w:ilvl="8" w:tplc="08090005" w:tentative="1">
+      <w:start w:val="1"/>
+      <w:numFmt w:val="bullet"/>
+      <w:lvlText w:val=""/>
+      <w:lvlJc w:val="left"/>
+      <w:pPr>
+        <w:ind w:left="6480" w:hanging="360"/>
+      </w:pPr>
+      <w:rPr>
+        <w:rFonts w:ascii="Wingdings" w:hAnsi="Wingdings" w:hint="default"/>
+      </w:rPr>
+    </w:lvl>
+  </w:abstractNum>
+  <w:num w:numId="1">
+    <w:abstractNumId w:val="0"/>
+  </w:num>
+</w:numbering>
+</file>
+
 <file path=word/styles.xml><?xml version="1.0" encoding="utf-8"?>
-<w:styles xmlns:mc="http://schemas.openxmlformats.org/markup-compatibility/2006" xmlns:r="http://schemas.openxmlformats.org/officeDocument/2006/relationships" xmlns:w="http://schemas.openxmlformats.org/wordprocessingml/2006/main" xmlns:w14="http://schemas.microsoft.com/office/word/2010/wordml" xmlns:w15="http://schemas.microsoft.com/office/word/2012/wordml" xmlns:w16se="http://schemas.microsoft.com/office/word/2015/wordml/symex" mc:Ignorable="w14 w15 w16se">
+<w:styles xmlns:mc="http://schemas.openxmlformats.org/markup-compatibility/2006" xmlns:r="http://schemas.openxmlformats.org/officeDocument/2006/relationships" xmlns:w="http://schemas.openxmlformats.org/wordprocessingml/2006/main" xmlns:w14="http://schemas.microsoft.com/office/word/2010/wordml" xmlns:w15="http://schemas.microsoft.com/office/word/2012/wordml" xmlns:w16cex="http://schemas.microsoft.com/office/word/2018/wordml/cex" xmlns:w16cid="http://schemas.microsoft.com/office/word/2016/wordml/cid" xmlns:w16="http://schemas.microsoft.com/office/word/2018/wordml" xmlns:w16se="http://schemas.microsoft.com/office/word/2015/wordml/symex" mc:Ignorable="w14 w15 w16se w16cid w16 w16cex">
   <w:docDefaults>
     <w:rPrDefault>
       <w:rPr>
@@ -68,7 +763,7 @@
       </w:pPr>
     </w:pPrDefault>
   </w:docDefaults>
-  <w:latentStyles w:defLockedState="0" w:defUIPriority="99" w:defSemiHidden="0" w:defUnhideWhenUsed="0" w:defQFormat="0" w:count="371">
+  <w:latentStyles w:defLockedState="0" w:defUIPriority="99" w:defSemiHidden="0" w:defUnhideWhenUsed="0" w:defQFormat="0" w:count="376">
     <w:lsdException w:name="Normal" w:uiPriority="0" w:qFormat="1"/>
     <w:lsdException w:name="heading 1" w:uiPriority="9" w:qFormat="1"/>
     <w:lsdException w:name="heading 2" w:semiHidden="1" w:uiPriority="9" w:unhideWhenUsed="1" w:qFormat="1"/>
@@ -174,7 +869,6 @@
     <w:lsdException w:name="HTML Sample" w:semiHidden="1" w:unhideWhenUsed="1"/>
     <w:lsdException w:name="HTML Typewriter" w:semiHidden="1" w:unhideWhenUsed="1"/>
     <w:lsdException w:name="HTML Variable" w:semiHidden="1" w:unhideWhenUsed="1"/>
-    <w:lsdException w:name="Normal Table" w:semiHidden="1" w:unhideWhenUsed="1"/>
     <w:lsdException w:name="annotation subject" w:semiHidden="1" w:unhideWhenUsed="1"/>
     <w:lsdException w:name="No List" w:semiHidden="1" w:unhideWhenUsed="1"/>
     <w:lsdException w:name="Outline List 1" w:semiHidden="1" w:unhideWhenUsed="1"/>
@@ -217,11 +911,8 @@
     <w:lsdException w:name="Table Contemporary" w:semiHidden="1" w:unhideWhenUsed="1"/>
     <w:lsdException w:name="Table Elegant" w:semiHidden="1" w:unhideWhenUsed="1"/>
     <w:lsdException w:name="Table Professional" w:semiHidden="1" w:unhideWhenUsed="1"/>
-    <w:lsdException w:name="Table Subtle 1" w:semiHidden="1" w:unhideWhenUsed="1"/>
     <w:lsdException w:name="Table Subtle 2" w:semiHidden="1" w:unhideWhenUsed="1"/>
     <w:lsdException w:name="Table Web 1" w:semiHidden="1" w:unhideWhenUsed="1"/>
-    <w:lsdException w:name="Table Web 2" w:semiHidden="1" w:unhideWhenUsed="1"/>
-    <w:lsdException w:name="Table Web 3" w:semiHidden="1" w:unhideWhenUsed="1"/>
     <w:lsdException w:name="Balloon Text" w:semiHidden="1" w:unhideWhenUsed="1"/>
     <w:lsdException w:name="Table Grid" w:uiPriority="39"/>
     <w:lsdException w:name="Table Theme" w:semiHidden="1" w:unhideWhenUsed="1"/>
@@ -440,6 +1131,11 @@
     <w:lsdException w:name="List Table 5 Dark Accent 6" w:uiPriority="50"/>
     <w:lsdException w:name="List Table 6 Colorful Accent 6" w:uiPriority="51"/>
     <w:lsdException w:name="List Table 7 Colorful Accent 6" w:uiPriority="52"/>
+    <w:lsdException w:name="Mention" w:semiHidden="1" w:unhideWhenUsed="1"/>
+    <w:lsdException w:name="Smart Hyperlink" w:semiHidden="1" w:unhideWhenUsed="1"/>
+    <w:lsdException w:name="Hashtag" w:semiHidden="1" w:unhideWhenUsed="1"/>
+    <w:lsdException w:name="Unresolved Mention" w:semiHidden="1" w:unhideWhenUsed="1"/>
+    <w:lsdException w:name="Smart Link" w:semiHidden="1" w:unhideWhenUsed="1"/>
   </w:latentStyles>
   <w:style w:type="paragraph" w:default="1" w:styleId="Normal">
     <w:name w:val="Normal"/>
@@ -474,6 +1170,17 @@
     <w:uiPriority w:val="99"/>
     <w:semiHidden/>
     <w:unhideWhenUsed/>
+  </w:style>
+  <w:style w:type="paragraph" w:styleId="ListParagraph">
+    <w:name w:val="List Paragraph"/>
+    <w:basedOn w:val="Normal"/>
+    <w:uiPriority w:val="34"/>
+    <w:qFormat/>
+    <w:rsid w:val="00CF7BCA"/>
+    <w:pPr>
+      <w:ind w:left="720"/>
+      <w:contextualSpacing/>
+    </w:pPr>
   </w:style>
 </w:styles>
 </file>

</xml_diff>

<commit_message>
Corrected page size to A4
</commit_message>
<xml_diff>
--- a/WebServer.Report.1331106.docx
+++ b/WebServer.Report.1331106.docx
@@ -305,6 +305,45 @@
           <w:lang w:eastAsia="en-GB" w:bidi="bn-IN"/>
         </w:rPr>
       </w:pPr>
+    </w:p>
+    <w:p>
+      <w:pPr>
+        <w:spacing w:after="0" w:line="240" w:lineRule="auto"/>
+        <w:rPr>
+          <w:rFonts w:ascii="Times New Roman" w:eastAsia="Times New Roman" w:hAnsi="Times New Roman" w:cs="Times New Roman"/>
+          <w:b/>
+          <w:bCs/>
+          <w:sz w:val="24"/>
+          <w:szCs w:val="24"/>
+          <w:lang w:eastAsia="en-GB" w:bidi="bn-IN"/>
+        </w:rPr>
+      </w:pPr>
+    </w:p>
+    <w:p>
+      <w:pPr>
+        <w:spacing w:after="0" w:line="240" w:lineRule="auto"/>
+        <w:rPr>
+          <w:rFonts w:ascii="Times New Roman" w:eastAsia="Times New Roman" w:hAnsi="Times New Roman" w:cs="Times New Roman"/>
+          <w:b/>
+          <w:bCs/>
+          <w:sz w:val="24"/>
+          <w:szCs w:val="24"/>
+          <w:lang w:eastAsia="en-GB" w:bidi="bn-IN"/>
+        </w:rPr>
+      </w:pPr>
+    </w:p>
+    <w:p>
+      <w:pPr>
+        <w:spacing w:after="0" w:line="240" w:lineRule="auto"/>
+        <w:rPr>
+          <w:rFonts w:ascii="Times New Roman" w:eastAsia="Times New Roman" w:hAnsi="Times New Roman" w:cs="Times New Roman"/>
+          <w:b/>
+          <w:bCs/>
+          <w:sz w:val="24"/>
+          <w:szCs w:val="24"/>
+          <w:lang w:eastAsia="en-GB" w:bidi="bn-IN"/>
+        </w:rPr>
+      </w:pPr>
       <w:r>
         <w:rPr>
           <w:rFonts w:ascii="Times New Roman" w:eastAsia="Times New Roman" w:hAnsi="Times New Roman" w:cs="Times New Roman"/>
@@ -1812,6 +1851,58 @@
         <w:spacing w:after="0" w:line="240" w:lineRule="auto"/>
         <w:rPr>
           <w:rFonts w:ascii="Times New Roman" w:eastAsia="Times New Roman" w:hAnsi="Times New Roman" w:cs="Times New Roman"/>
+          <w:sz w:val="24"/>
+          <w:szCs w:val="24"/>
+          <w:lang w:eastAsia="en-GB" w:bidi="bn-IN"/>
+        </w:rPr>
+      </w:pPr>
+    </w:p>
+    <w:p>
+      <w:pPr>
+        <w:spacing w:after="0" w:line="240" w:lineRule="auto"/>
+        <w:rPr>
+          <w:rFonts w:ascii="Times New Roman" w:eastAsia="Times New Roman" w:hAnsi="Times New Roman" w:cs="Times New Roman"/>
+          <w:b/>
+          <w:bCs/>
+          <w:sz w:val="24"/>
+          <w:szCs w:val="24"/>
+          <w:lang w:eastAsia="en-GB" w:bidi="bn-IN"/>
+        </w:rPr>
+      </w:pPr>
+    </w:p>
+    <w:p>
+      <w:pPr>
+        <w:spacing w:after="0" w:line="240" w:lineRule="auto"/>
+        <w:rPr>
+          <w:rFonts w:ascii="Times New Roman" w:eastAsia="Times New Roman" w:hAnsi="Times New Roman" w:cs="Times New Roman"/>
+          <w:b/>
+          <w:bCs/>
+          <w:sz w:val="24"/>
+          <w:szCs w:val="24"/>
+          <w:lang w:eastAsia="en-GB" w:bidi="bn-IN"/>
+        </w:rPr>
+      </w:pPr>
+    </w:p>
+    <w:p>
+      <w:pPr>
+        <w:spacing w:after="0" w:line="240" w:lineRule="auto"/>
+        <w:rPr>
+          <w:rFonts w:ascii="Times New Roman" w:eastAsia="Times New Roman" w:hAnsi="Times New Roman" w:cs="Times New Roman"/>
+          <w:b/>
+          <w:bCs/>
+          <w:sz w:val="24"/>
+          <w:szCs w:val="24"/>
+          <w:lang w:eastAsia="en-GB" w:bidi="bn-IN"/>
+        </w:rPr>
+      </w:pPr>
+    </w:p>
+    <w:p>
+      <w:pPr>
+        <w:spacing w:after="0" w:line="240" w:lineRule="auto"/>
+        <w:rPr>
+          <w:rFonts w:ascii="Times New Roman" w:eastAsia="Times New Roman" w:hAnsi="Times New Roman" w:cs="Times New Roman"/>
+          <w:b/>
+          <w:bCs/>
           <w:sz w:val="24"/>
           <w:szCs w:val="24"/>
           <w:lang w:eastAsia="en-GB" w:bidi="bn-IN"/>
@@ -4223,6 +4314,9 @@
         <w:tab/>
       </w:r>
     </w:p>
+    <w:p/>
+    <w:p/>
+    <w:p/>
     <w:p/>
     <w:p/>
     <w:p/>
@@ -8589,7 +8683,6 @@
           <w:sz w:val="20"/>
           <w:szCs w:val="20"/>
         </w:rPr>
-        <w:lastRenderedPageBreak/>
         <w:t xml:space="preserve">The </w:t>
       </w:r>
       <w:proofErr w:type="spellStart"/>
@@ -8676,6 +8769,7 @@
           <w:sz w:val="20"/>
           <w:szCs w:val="20"/>
         </w:rPr>
+        <w:lastRenderedPageBreak/>
         <w:t xml:space="preserve">A </w:t>
       </w:r>
       <w:r>
@@ -11523,7 +11617,7 @@
     <w:p/>
     <w:p/>
     <w:sectPr>
-      <w:pgSz w:w="12240" w:h="15840"/>
+      <w:pgSz w:w="11900" w:h="16840"/>
       <w:pgMar w:top="1440" w:right="1440" w:bottom="1440" w:left="1440" w:header="720" w:footer="720" w:gutter="0"/>
       <w:cols w:space="720"/>
       <w:docGrid w:linePitch="360"/>
@@ -12120,6 +12214,7 @@
     <w:lsdException w:name="HTML Sample" w:semiHidden="1" w:unhideWhenUsed="1"/>
     <w:lsdException w:name="HTML Typewriter" w:semiHidden="1" w:unhideWhenUsed="1"/>
     <w:lsdException w:name="HTML Variable" w:semiHidden="1" w:unhideWhenUsed="1"/>
+    <w:lsdException w:name="Normal Table" w:semiHidden="1" w:unhideWhenUsed="1"/>
     <w:lsdException w:name="annotation subject" w:semiHidden="1" w:unhideWhenUsed="1"/>
     <w:lsdException w:name="No List" w:semiHidden="1" w:unhideWhenUsed="1"/>
     <w:lsdException w:name="Outline List 1" w:semiHidden="1" w:unhideWhenUsed="1"/>
@@ -12162,8 +12257,11 @@
     <w:lsdException w:name="Table Contemporary" w:semiHidden="1" w:unhideWhenUsed="1"/>
     <w:lsdException w:name="Table Elegant" w:semiHidden="1" w:unhideWhenUsed="1"/>
     <w:lsdException w:name="Table Professional" w:semiHidden="1" w:unhideWhenUsed="1"/>
+    <w:lsdException w:name="Table Subtle 1" w:semiHidden="1" w:unhideWhenUsed="1"/>
     <w:lsdException w:name="Table Subtle 2" w:semiHidden="1" w:unhideWhenUsed="1"/>
     <w:lsdException w:name="Table Web 1" w:semiHidden="1" w:unhideWhenUsed="1"/>
+    <w:lsdException w:name="Table Web 2" w:semiHidden="1" w:unhideWhenUsed="1"/>
+    <w:lsdException w:name="Table Web 3" w:semiHidden="1" w:unhideWhenUsed="1"/>
     <w:lsdException w:name="Balloon Text" w:semiHidden="1" w:unhideWhenUsed="1"/>
     <w:lsdException w:name="Table Grid" w:uiPriority="39"/>
     <w:lsdException w:name="Table Theme" w:semiHidden="1" w:unhideWhenUsed="1"/>

</xml_diff>